<commit_message>
fill in the model dir
</commit_message>
<xml_diff>
--- a/lab4/DLP_LAB4_311511043_李承翰.docx
+++ b/lab4/DLP_LAB4_311511043_李承翰.docx
@@ -17,7 +17,6 @@
         </w:rPr>
         <w:t>Lab</w:t>
       </w:r>
-      <w:proofErr w:type="gramStart"/>
       <w:r>
         <w:rPr>
           <w:rFonts w:hint="eastAsia"/>
@@ -31,15 +30,7 @@
           <w:sz w:val="32"/>
           <w:szCs w:val="28"/>
         </w:rPr>
-        <w:t xml:space="preserve"> :</w:t>
-      </w:r>
-      <w:proofErr w:type="gramEnd"/>
-      <w:r>
-        <w:rPr>
-          <w:sz w:val="32"/>
-          <w:szCs w:val="28"/>
-        </w:rPr>
-        <w:t xml:space="preserve"> </w:t>
+        <w:t xml:space="preserve"> : </w:t>
       </w:r>
       <w:r>
         <w:rPr>
@@ -279,7 +270,6 @@
       <w:pPr>
         <w:ind w:firstLineChars="295" w:firstLine="708"/>
       </w:pPr>
-      <w:proofErr w:type="spellStart"/>
       <w:r>
         <w:rPr>
           <w:rFonts w:hint="eastAsia"/>
@@ -289,7 +279,6 @@
       <w:r>
         <w:t>utoEncoder</w:t>
       </w:r>
-      <w:proofErr w:type="spellEnd"/>
       <w:r>
         <w:rPr>
           <w:rFonts w:hint="eastAsia"/>
@@ -339,36 +328,14 @@
         <w:rPr>
           <w:rFonts w:hint="eastAsia"/>
         </w:rPr>
-        <w:t>將輸入</w:t>
-      </w:r>
-      <w:proofErr w:type="gramStart"/>
-      <w:r>
-        <w:rPr>
-          <w:rFonts w:hint="eastAsia"/>
-        </w:rPr>
-        <w:t>進行降維處理</w:t>
-      </w:r>
-      <w:proofErr w:type="gramEnd"/>
-      <w:r>
-        <w:rPr>
-          <w:rFonts w:hint="eastAsia"/>
-        </w:rPr>
-        <w:t>之後得到</w:t>
-      </w:r>
-      <w:r>
-        <w:rPr>
-          <w:rFonts w:hint="eastAsia"/>
-        </w:rPr>
-        <w:t xml:space="preserve">latent </w:t>
-      </w:r>
-      <w:proofErr w:type="spellStart"/>
-      <w:r>
-        <w:rPr>
-          <w:rFonts w:hint="eastAsia"/>
-        </w:rPr>
-        <w:t>variale</w:t>
-      </w:r>
-      <w:proofErr w:type="spellEnd"/>
+        <w:t>將輸入進行降維處理之後得到</w:t>
+      </w:r>
+      <w:r>
+        <w:rPr>
+          <w:rFonts w:hint="eastAsia"/>
+        </w:rPr>
+        <w:t>latent variale</w:t>
+      </w:r>
       <w:r>
         <w:rPr>
           <w:rFonts w:hint="eastAsia"/>
@@ -547,15 +514,7 @@
         <w:t>，也就是</w:t>
       </w:r>
       <w:r>
-        <w:t>p(x) = p(</w:t>
-      </w:r>
-      <w:proofErr w:type="spellStart"/>
-      <w:r>
-        <w:t>x|c</w:t>
-      </w:r>
-      <w:proofErr w:type="spellEnd"/>
-      <w:r>
-        <w:t>)</w:t>
+        <w:t>p(x) = p(x|c)</w:t>
       </w:r>
       <w:r>
         <w:rPr>
@@ -763,21 +722,7 @@
         <w:rPr>
           <w:rFonts w:hint="eastAsia"/>
         </w:rPr>
-        <w:t>有無限</w:t>
-      </w:r>
-      <w:proofErr w:type="gramStart"/>
-      <w:r>
-        <w:rPr>
-          <w:rFonts w:hint="eastAsia"/>
-        </w:rPr>
-        <w:t>多種，</w:t>
-      </w:r>
-      <w:proofErr w:type="gramEnd"/>
-      <w:r>
-        <w:rPr>
-          <w:rFonts w:hint="eastAsia"/>
-        </w:rPr>
-        <w:t>我們沒有辦法利用</w:t>
+        <w:t>有無限多種，我們沒有辦法利用</w:t>
       </w:r>
       <w:r>
         <w:rPr>
@@ -951,16 +896,8 @@
         <w:rPr>
           <w:rFonts w:hint="eastAsia"/>
         </w:rPr>
-        <w:t>對</w:t>
-      </w:r>
-      <w:proofErr w:type="gramStart"/>
-      <w:r>
-        <w:rPr>
-          <w:rFonts w:hint="eastAsia"/>
-        </w:rPr>
-        <w:t>兩邊同取</w:t>
-      </w:r>
-      <w:proofErr w:type="gramEnd"/>
+        <w:t>對兩邊同取</w:t>
+      </w:r>
       <w:r>
         <w:rPr>
           <w:rFonts w:hint="eastAsia"/>
@@ -2040,14 +1977,8 @@
         <w:t>Z</w:t>
       </w:r>
       <w:r>
-        <w:t>)||</w:t>
-      </w:r>
-      <w:proofErr w:type="gramStart"/>
-      <w:r>
-        <w:t>p(</w:t>
-      </w:r>
-      <w:proofErr w:type="spellStart"/>
-      <w:proofErr w:type="gramEnd"/>
+        <w:t>)||p(</w:t>
+      </w:r>
       <w:r>
         <w:t>Z</w:t>
       </w:r>
@@ -2058,11 +1989,7 @@
         <w:t>X</w:t>
       </w:r>
       <w:r>
-        <w:t>,c</w:t>
-      </w:r>
-      <w:proofErr w:type="spellEnd"/>
-      <w:r>
-        <w:t>;</w:t>
+        <w:t>,c;</w:t>
       </w:r>
       <m:oMath>
         <m:r>
@@ -2654,21 +2581,7 @@
         <w:rPr>
           <w:rFonts w:hint="eastAsia"/>
         </w:rPr>
-        <w:t>架構就如上圖。這兩種網路的差別只在於深度不一樣。透過多個</w:t>
-      </w:r>
-      <w:proofErr w:type="gramStart"/>
-      <w:r>
-        <w:rPr>
-          <w:rFonts w:hint="eastAsia"/>
-        </w:rPr>
-        <w:t>捲</w:t>
-      </w:r>
-      <w:proofErr w:type="gramEnd"/>
-      <w:r>
-        <w:rPr>
-          <w:rFonts w:hint="eastAsia"/>
-        </w:rPr>
-        <w:t>積層來堆疊網路，以加深深度。</w:t>
+        <w:t>架構就如上圖。這兩種網路的差別只在於深度不一樣。透過多個捲積層來堆疊網路，以加深深度。</w:t>
       </w:r>
     </w:p>
     <w:p>
@@ -2682,14 +2595,12 @@
         </w:rPr>
         <w:t>而在實作上則是透過推疊多個</w:t>
       </w:r>
-      <w:proofErr w:type="spellStart"/>
       <w:r>
         <w:rPr>
           <w:rFonts w:hint="eastAsia"/>
         </w:rPr>
         <w:t>vgg_layer</w:t>
       </w:r>
-      <w:proofErr w:type="spellEnd"/>
       <w:r>
         <w:rPr>
           <w:rFonts w:hint="eastAsia"/>
@@ -2705,30 +2616,14 @@
         <w:rPr>
           <w:rFonts w:hint="eastAsia"/>
         </w:rPr>
-        <w:t>下圖是程式當中的定義，也就是說當</w:t>
-      </w:r>
-      <w:proofErr w:type="gramStart"/>
-      <w:r>
-        <w:rPr>
-          <w:rFonts w:hint="eastAsia"/>
-        </w:rPr>
-        <w:t>我們疊加了</w:t>
-      </w:r>
-      <w:proofErr w:type="gramEnd"/>
-      <w:r>
-        <w:rPr>
-          <w:rFonts w:hint="eastAsia"/>
-        </w:rPr>
-        <w:t>多個</w:t>
-      </w:r>
-      <w:proofErr w:type="spellStart"/>
+        <w:t>下圖是程式當中的定義，也就是說當我們疊加了多個</w:t>
+      </w:r>
       <w:r>
         <w:rPr>
           <w:rFonts w:hint="eastAsia"/>
         </w:rPr>
         <w:t>vgg_layer</w:t>
       </w:r>
-      <w:proofErr w:type="spellEnd"/>
       <w:r>
         <w:rPr>
           <w:rFonts w:hint="eastAsia"/>
@@ -2832,21 +2727,7 @@
         <w:rPr>
           <w:rFonts w:hint="eastAsia"/>
         </w:rPr>
-        <w:t>上</w:t>
-      </w:r>
-      <w:proofErr w:type="gramStart"/>
-      <w:r>
-        <w:rPr>
-          <w:rFonts w:hint="eastAsia"/>
-        </w:rPr>
-        <w:t>採</w:t>
-      </w:r>
-      <w:proofErr w:type="gramEnd"/>
-      <w:r>
-        <w:rPr>
-          <w:rFonts w:hint="eastAsia"/>
-        </w:rPr>
-        <w:t>樣</w:t>
+        <w:t>上採樣</w:t>
       </w:r>
       <w:r>
         <w:t>逆向復原成</w:t>
@@ -2883,15 +2764,7 @@
         <w:t xml:space="preserve"> VAE </w:t>
       </w:r>
       <w:r>
-        <w:t>參數化分佈的</w:t>
-      </w:r>
-      <w:proofErr w:type="gramStart"/>
-      <w:r>
-        <w:t>採</w:t>
-      </w:r>
-      <w:proofErr w:type="gramEnd"/>
-      <w:r>
-        <w:t>樣過程是不可微的，這樣會造成梯度更新的問題，因此需要使用</w:t>
+        <w:t>參數化分佈的採樣過程是不可微的，這樣會造成梯度更新的問題，因此需要使用</w:t>
       </w:r>
       <w:r>
         <w:t xml:space="preserve"> reparameterization </w:t>
@@ -2909,23 +2782,7 @@
         <w:t>Normal distribution</w:t>
       </w:r>
       <w:r>
-        <w:t>進行</w:t>
-      </w:r>
-      <w:proofErr w:type="gramStart"/>
-      <w:r>
-        <w:t>採</w:t>
-      </w:r>
-      <w:proofErr w:type="gramEnd"/>
-      <w:r>
-        <w:t>樣，加上</w:t>
-      </w:r>
-      <w:proofErr w:type="gramStart"/>
-      <w:r>
-        <w:t>原本均值再</w:t>
-      </w:r>
-      <w:proofErr w:type="gramEnd"/>
-      <w:r>
-        <w:t>乘上標準差</w:t>
+        <w:t>進行採樣，加上原本均值再乘上標準差</w:t>
       </w:r>
       <w:r>
         <w:rPr>
@@ -3004,35 +2861,20 @@
         <w:pStyle w:val="a3"/>
         <w:ind w:leftChars="0" w:left="1080"/>
       </w:pPr>
-      <w:proofErr w:type="spellStart"/>
-      <w:r>
-        <w:t>Dataloader</w:t>
-      </w:r>
-      <w:proofErr w:type="spellEnd"/>
-      <w:r>
-        <w:t xml:space="preserve"> </w:t>
+      <w:r>
+        <w:t xml:space="preserve">Dataloader </w:t>
       </w:r>
       <w:r>
         <w:t>主要分為</w:t>
       </w:r>
       <w:r>
-        <w:t xml:space="preserve"> </w:t>
-      </w:r>
-      <w:proofErr w:type="spellStart"/>
-      <w:r>
-        <w:t>get_seq</w:t>
-      </w:r>
-      <w:proofErr w:type="spellEnd"/>
+        <w:t xml:space="preserve"> get_seq</w:t>
+      </w:r>
       <w:r>
         <w:t>和</w:t>
       </w:r>
-      <w:proofErr w:type="spellStart"/>
-      <w:r>
-        <w:t>get_csv</w:t>
-      </w:r>
-      <w:proofErr w:type="spellEnd"/>
-      <w:r>
-        <w:t xml:space="preserve"> </w:t>
+      <w:r>
+        <w:t xml:space="preserve">get_csv </w:t>
       </w:r>
       <w:r>
         <w:t>兩個部分。</w:t>
@@ -3046,13 +2888,8 @@
         <w:pStyle w:val="a3"/>
         <w:ind w:leftChars="0" w:left="1080"/>
       </w:pPr>
-      <w:proofErr w:type="spellStart"/>
-      <w:r>
-        <w:t>get_seq</w:t>
-      </w:r>
-      <w:proofErr w:type="spellEnd"/>
-      <w:r>
-        <w:t xml:space="preserve"> </w:t>
+      <w:r>
+        <w:t xml:space="preserve">get_seq </w:t>
       </w:r>
       <w:r>
         <w:t>是要得到訓練的輸入</w:t>
@@ -3075,28 +2912,24 @@
         </w:rPr>
         <w:t>，有點類似我們使用</w:t>
       </w:r>
-      <w:proofErr w:type="spellStart"/>
       <w:r>
         <w:rPr>
           <w:rFonts w:hint="eastAsia"/>
         </w:rPr>
         <w:t>pytorch</w:t>
       </w:r>
-      <w:proofErr w:type="spellEnd"/>
       <w:r>
         <w:rPr>
           <w:rFonts w:hint="eastAsia"/>
         </w:rPr>
         <w:t>的</w:t>
       </w:r>
-      <w:proofErr w:type="spellStart"/>
       <w:r>
         <w:rPr>
           <w:rFonts w:hint="eastAsia"/>
         </w:rPr>
         <w:t>dataloader</w:t>
       </w:r>
-      <w:proofErr w:type="spellEnd"/>
       <w:r>
         <w:rPr>
           <w:rFonts w:hint="eastAsia"/>
@@ -3175,14 +3008,12 @@
         </w:rPr>
         <w:t>使用</w:t>
       </w:r>
-      <w:proofErr w:type="spellStart"/>
       <w:r>
         <w:rPr>
           <w:rFonts w:hint="eastAsia"/>
         </w:rPr>
         <w:t>pytorch</w:t>
       </w:r>
-      <w:proofErr w:type="spellEnd"/>
       <w:r>
         <w:rPr>
           <w:rFonts w:hint="eastAsia"/>
@@ -3247,15 +3078,7 @@
         <w:t>(batch size, channel, width, height)</w:t>
       </w:r>
       <w:r>
-        <w:t>的形式。每</w:t>
-      </w:r>
-      <w:proofErr w:type="gramStart"/>
-      <w:r>
-        <w:t>個</w:t>
-      </w:r>
-      <w:proofErr w:type="gramEnd"/>
-      <w:r>
-        <w:t>資料夾中除了有</w:t>
+        <w:t>的形式。每個資料夾中除了有</w:t>
       </w:r>
       <w:r>
         <w:t>30</w:t>
@@ -3287,14 +3110,12 @@
         </w:rPr>
         <w:t>，而這兩個資訊會在</w:t>
       </w:r>
-      <w:proofErr w:type="spellStart"/>
       <w:r>
         <w:rPr>
           <w:rFonts w:hint="eastAsia"/>
         </w:rPr>
         <w:t>get_csv</w:t>
       </w:r>
-      <w:proofErr w:type="spellEnd"/>
       <w:r>
         <w:rPr>
           <w:rFonts w:hint="eastAsia"/>
@@ -3364,28 +3185,24 @@
         </w:rPr>
         <w:t>也放入</w:t>
       </w:r>
-      <w:proofErr w:type="spellStart"/>
       <w:r>
         <w:rPr>
           <w:rFonts w:hint="eastAsia"/>
         </w:rPr>
         <w:t>lstm</w:t>
       </w:r>
-      <w:proofErr w:type="spellEnd"/>
       <w:r>
         <w:rPr>
           <w:rFonts w:hint="eastAsia"/>
         </w:rPr>
         <w:t>當中，所以在</w:t>
       </w:r>
-      <w:proofErr w:type="spellStart"/>
       <w:r>
         <w:rPr>
           <w:rFonts w:hint="eastAsia"/>
         </w:rPr>
         <w:t>lstm</w:t>
       </w:r>
-      <w:proofErr w:type="spellEnd"/>
       <w:r>
         <w:rPr>
           <w:rFonts w:hint="eastAsia"/>
@@ -3404,11 +3221,9 @@
         </w:rPr>
         <w:t>當中，我們需要將</w:t>
       </w:r>
-      <w:proofErr w:type="spellStart"/>
       <w:r>
         <w:t>cond_dim</w:t>
       </w:r>
-      <w:proofErr w:type="spellEnd"/>
       <w:r>
         <w:rPr>
           <w:rFonts w:hint="eastAsia"/>
@@ -3468,21 +3283,7 @@
         <w:rPr>
           <w:rFonts w:hint="eastAsia"/>
         </w:rPr>
-        <w:t>所提供的</w:t>
-      </w:r>
-      <w:proofErr w:type="gramStart"/>
-      <w:r>
-        <w:rPr>
-          <w:rFonts w:hint="eastAsia"/>
-        </w:rPr>
-        <w:t>採</w:t>
-      </w:r>
-      <w:proofErr w:type="gramEnd"/>
-      <w:r>
-        <w:rPr>
-          <w:rFonts w:hint="eastAsia"/>
-        </w:rPr>
-        <w:t>樣</w:t>
+        <w:t>所提供的採樣</w:t>
       </w:r>
       <w:r>
         <w:rPr>
@@ -3924,13 +3725,8 @@
         <w:jc w:val="center"/>
       </w:pPr>
       <w:r>
-        <w:t xml:space="preserve">Prediction of </w:t>
-      </w:r>
-      <w:proofErr w:type="spellStart"/>
-      <w:r>
-        <w:t>KL_Anneal_monotonic</w:t>
-      </w:r>
-      <w:proofErr w:type="spellEnd"/>
+        <w:t>Prediction of KL_Anneal_monotonic</w:t>
+      </w:r>
     </w:p>
     <w:p>
       <w:pPr>
@@ -3998,19 +3794,9 @@
         <w:ind w:leftChars="-413" w:left="-991"/>
         <w:jc w:val="center"/>
       </w:pPr>
-      <w:proofErr w:type="spellStart"/>
-      <w:r>
-        <w:t>Gound</w:t>
-      </w:r>
-      <w:proofErr w:type="spellEnd"/>
-      <w:r>
-        <w:t xml:space="preserve"> Truth of </w:t>
-      </w:r>
-      <w:proofErr w:type="spellStart"/>
-      <w:r>
-        <w:t>KL_Anneal_monotonic</w:t>
-      </w:r>
-      <w:proofErr w:type="spellEnd"/>
+      <w:r>
+        <w:t>Gound Truth of KL_Anneal_monotonic</w:t>
+      </w:r>
     </w:p>
     <w:p>
       <w:pPr>
@@ -4079,13 +3865,8 @@
         <w:jc w:val="center"/>
       </w:pPr>
       <w:r>
-        <w:t xml:space="preserve">Prediction of </w:t>
-      </w:r>
-      <w:proofErr w:type="spellStart"/>
-      <w:r>
-        <w:t>KL_Anneal_cyclical</w:t>
-      </w:r>
-      <w:proofErr w:type="spellEnd"/>
+        <w:t>Prediction of KL_Anneal_cyclical</w:t>
+      </w:r>
     </w:p>
     <w:p>
       <w:pPr>
@@ -4153,19 +3934,9 @@
         <w:ind w:leftChars="-413" w:left="-991"/>
         <w:jc w:val="center"/>
       </w:pPr>
-      <w:proofErr w:type="spellStart"/>
-      <w:r>
-        <w:t>Gound</w:t>
-      </w:r>
-      <w:proofErr w:type="spellEnd"/>
-      <w:r>
-        <w:t xml:space="preserve"> Truth of </w:t>
-      </w:r>
-      <w:proofErr w:type="spellStart"/>
-      <w:r>
-        <w:t>KL_Anneal_cyclical</w:t>
-      </w:r>
-      <w:proofErr w:type="spellEnd"/>
+      <w:r>
+        <w:t>Gound Truth of KL_Anneal_cyclical</w:t>
+      </w:r>
     </w:p>
     <w:p>
       <w:pPr>
@@ -4203,15 +3974,7 @@
         <w:ind w:leftChars="0"/>
       </w:pPr>
       <w:r>
-        <w:t xml:space="preserve">KL </w:t>
-      </w:r>
-      <w:proofErr w:type="gramStart"/>
-      <w:r>
-        <w:t>anneal</w:t>
-      </w:r>
-      <w:proofErr w:type="gramEnd"/>
-      <w:r>
-        <w:t xml:space="preserve"> monotonic</w:t>
+        <w:t>KL anneal monotonic</w:t>
       </w:r>
     </w:p>
     <w:p>
@@ -4534,7 +4297,6 @@
               <w:ind w:leftChars="0" w:left="0"/>
               <w:jc w:val="center"/>
             </w:pPr>
-            <w:proofErr w:type="spellStart"/>
             <w:r>
               <w:rPr>
                 <w:rFonts w:hint="eastAsia"/>
@@ -4544,7 +4306,6 @@
             <w:r>
               <w:t>r</w:t>
             </w:r>
-            <w:proofErr w:type="spellEnd"/>
           </w:p>
         </w:tc>
         <w:tc>
@@ -4618,15 +4379,7 @@
               <w:jc w:val="center"/>
             </w:pPr>
             <w:r>
-              <w:t xml:space="preserve">Highest </w:t>
-            </w:r>
-            <w:proofErr w:type="spellStart"/>
-            <w:r>
-              <w:t>Psnr</w:t>
-            </w:r>
-            <w:proofErr w:type="spellEnd"/>
-            <w:r>
-              <w:t xml:space="preserve"> </w:t>
+              <w:t xml:space="preserve">Highest Psnr </w:t>
             </w:r>
           </w:p>
         </w:tc>
@@ -4640,6 +4393,12 @@
               <w:ind w:leftChars="0" w:left="0"/>
               <w:jc w:val="center"/>
             </w:pPr>
+            <w:r>
+              <w:rPr>
+                <w:rFonts w:hint="eastAsia"/>
+              </w:rPr>
+              <w:t>21.31</w:t>
+            </w:r>
           </w:p>
         </w:tc>
         <w:tc>
@@ -4685,21 +4444,100 @@
     </w:tbl>
     <w:p>
       <w:pPr>
-        <w:rPr>
-          <w:rFonts w:hint="eastAsia"/>
-        </w:rPr>
-      </w:pPr>
-      <w:r>
-        <w:tab/>
-      </w:r>
-      <w:r>
-        <w:tab/>
+        <w:ind w:left="1080"/>
+        <w:rPr>
+          <w:rFonts w:hint="eastAsia"/>
+        </w:rPr>
+      </w:pPr>
+      <w:r>
+        <w:rPr>
+          <w:rFonts w:hint="eastAsia"/>
+        </w:rPr>
+        <w:t>可以看出在</w:t>
+      </w:r>
+      <w:r>
+        <w:rPr>
+          <w:rFonts w:hint="eastAsia"/>
+        </w:rPr>
+        <w:t>l</w:t>
+      </w:r>
+      <w:r>
+        <w:t>r</w:t>
       </w:r>
       <w:r>
         <w:rPr>
           <w:rFonts w:hint="eastAsia"/>
         </w:rPr>
         <w:t xml:space="preserve"> </w:t>
+      </w:r>
+      <w:r>
+        <w:rPr>
+          <w:rFonts w:hint="eastAsia"/>
+        </w:rPr>
+        <w:t>過小的情況下，模型收斂的速度會慢很多，所以在同樣的</w:t>
+      </w:r>
+      <w:r>
+        <w:rPr>
+          <w:rFonts w:hint="eastAsia"/>
+        </w:rPr>
+        <w:t>h</w:t>
+      </w:r>
+      <w:r>
+        <w:t>yper-parameters</w:t>
+      </w:r>
+      <w:r>
+        <w:rPr>
+          <w:rFonts w:hint="eastAsia"/>
+        </w:rPr>
+        <w:t>的情況下，就沒有辦法達到差不多的</w:t>
+      </w:r>
+      <w:r>
+        <w:rPr>
+          <w:rFonts w:hint="eastAsia"/>
+        </w:rPr>
+        <w:t>psnr</w:t>
+      </w:r>
+      <w:r>
+        <w:rPr>
+          <w:rFonts w:hint="eastAsia"/>
+        </w:rPr>
+        <w:t>，而當</w:t>
+      </w:r>
+      <w:r>
+        <w:rPr>
+          <w:rFonts w:hint="eastAsia"/>
+        </w:rPr>
+        <w:t>lr</w:t>
+      </w:r>
+      <w:r>
+        <w:rPr>
+          <w:rFonts w:hint="eastAsia"/>
+        </w:rPr>
+        <w:t>調大之後，也可能因為</w:t>
+      </w:r>
+      <w:r>
+        <w:rPr>
+          <w:rFonts w:hint="eastAsia"/>
+        </w:rPr>
+        <w:t>overfit</w:t>
+      </w:r>
+      <w:r>
+        <w:rPr>
+          <w:rFonts w:hint="eastAsia"/>
+        </w:rPr>
+        <w:t>相關的問題，讓</w:t>
+      </w:r>
+      <w:r>
+        <w:rPr>
+          <w:rFonts w:hint="eastAsia"/>
+        </w:rPr>
+        <w:t>PSNR</w:t>
+      </w:r>
+      <w:r>
+        <w:rPr>
+          <w:rFonts w:hint="eastAsia"/>
+        </w:rPr>
+        <w:t>不如預期。</w:t>
       </w:r>
     </w:p>
     <w:p>
@@ -4739,7 +4577,6 @@
               <w:ind w:leftChars="0" w:left="0"/>
               <w:jc w:val="center"/>
             </w:pPr>
-            <w:proofErr w:type="spellStart"/>
             <w:r>
               <w:t>t</w:t>
             </w:r>
@@ -4749,7 +4586,6 @@
             <w:r>
               <w:t>_start_decay_epoch</w:t>
             </w:r>
-            <w:proofErr w:type="spellEnd"/>
           </w:p>
         </w:tc>
         <w:tc>
@@ -4820,16 +4656,11 @@
               <w:jc w:val="center"/>
             </w:pPr>
             <w:r>
-              <w:t xml:space="preserve">Highest </w:t>
-            </w:r>
-            <w:proofErr w:type="spellStart"/>
-            <w:r>
-              <w:t>P</w:t>
+              <w:t>Highest P</w:t>
             </w:r>
             <w:r>
               <w:t>snr</w:t>
             </w:r>
-            <w:proofErr w:type="spellEnd"/>
             <w:r>
               <w:t xml:space="preserve"> </w:t>
             </w:r>
@@ -4954,16 +4785,8 @@
         <w:rPr>
           <w:rFonts w:hint="eastAsia"/>
         </w:rPr>
-        <w:t>，在</w:t>
-      </w:r>
-      <w:proofErr w:type="gramStart"/>
-      <w:r>
-        <w:rPr>
-          <w:rFonts w:hint="eastAsia"/>
-        </w:rPr>
-        <w:t>不</w:t>
-      </w:r>
-      <w:proofErr w:type="gramEnd"/>
+        <w:t>，在不</w:t>
+      </w:r>
       <w:r>
         <w:rPr>
           <w:rFonts w:hint="eastAsia"/>
@@ -5166,6 +4989,7 @@
         <w:rPr>
           <w:rFonts w:hint="eastAsia"/>
         </w:rPr>
+        <w:lastRenderedPageBreak/>
         <w:t>以往我們的</w:t>
       </w:r>
       <w:r>
@@ -5241,14 +5065,7 @@
         <w:rPr>
           <w:rFonts w:hint="eastAsia"/>
         </w:rPr>
-        <w:t>，</w:t>
-      </w:r>
-      <w:r>
-        <w:rPr>
-          <w:rFonts w:hint="eastAsia"/>
-        </w:rPr>
-        <w:lastRenderedPageBreak/>
-        <w:t>將其作為</w:t>
+        <w:t>，將其作為</w:t>
       </w:r>
       <w:r>
         <w:rPr>
@@ -5260,21 +5077,7 @@
         <w:rPr>
           <w:rFonts w:hint="eastAsia"/>
         </w:rPr>
-        <w:t>的輸入，使我們的</w:t>
-      </w:r>
-      <w:proofErr w:type="gramStart"/>
-      <w:r>
-        <w:rPr>
-          <w:rFonts w:hint="eastAsia"/>
-        </w:rPr>
-        <w:t>採</w:t>
-      </w:r>
-      <w:proofErr w:type="gramEnd"/>
-      <w:r>
-        <w:rPr>
-          <w:rFonts w:hint="eastAsia"/>
-        </w:rPr>
-        <w:t>樣可以趨近於</w:t>
+        <w:t>的輸入，使我們的採樣可以趨近於</w:t>
       </w:r>
       <w:r>
         <w:rPr>
@@ -5325,21 +5128,7 @@
         <w:rPr>
           <w:rFonts w:hint="eastAsia"/>
         </w:rPr>
-        <w:t>作為我們</w:t>
-      </w:r>
-      <w:proofErr w:type="gramStart"/>
-      <w:r>
-        <w:rPr>
-          <w:rFonts w:hint="eastAsia"/>
-        </w:rPr>
-        <w:t>採</w:t>
-      </w:r>
-      <w:proofErr w:type="gramEnd"/>
-      <w:r>
-        <w:rPr>
-          <w:rFonts w:hint="eastAsia"/>
-        </w:rPr>
-        <w:t>樣的來源，理論上就可以產出更好的結果。</w:t>
+        <w:t>作為我們採樣的來源，理論上就可以產出更好的結果。</w:t>
       </w:r>
     </w:p>
     <w:p>
@@ -5530,32 +5319,67 @@
         <w:t xml:space="preserve"> for</w:t>
       </w:r>
       <w:r>
+        <w:t xml:space="preserve"> idx, (input,label</w:t>
+      </w:r>
+      <w:r>
+        <w:rPr>
+          <w:rFonts w:hint="eastAsia"/>
+        </w:rPr>
+        <w:t>)</w:t>
+      </w:r>
+      <w:r>
+        <w:rPr>
+          <w:rFonts w:hint="eastAsia"/>
+        </w:rPr>
+        <w:t>的方式來完成一個</w:t>
+      </w:r>
+      <w:r>
+        <w:rPr>
+          <w:rFonts w:hint="eastAsia"/>
+        </w:rPr>
+        <w:t>epoch</w:t>
+      </w:r>
+      <w:r>
+        <w:rPr>
+          <w:rFonts w:hint="eastAsia"/>
+        </w:rPr>
+        <w:t>，而這次我們使用的是</w:t>
+      </w:r>
+      <w:r>
+        <w:rPr>
+          <w:rFonts w:hint="eastAsia"/>
+        </w:rPr>
+        <w:t>i</w:t>
+      </w:r>
+      <w:r>
+        <w:t>ter(data_loader)</w:t>
+      </w:r>
+      <w:r>
+        <w:rPr>
+          <w:rFonts w:hint="eastAsia"/>
+        </w:rPr>
         <w:t xml:space="preserve"> </w:t>
       </w:r>
-      <w:proofErr w:type="spellStart"/>
-      <w:r>
-        <w:t>idx</w:t>
-      </w:r>
-      <w:proofErr w:type="spellEnd"/>
-      <w:r>
-        <w:t>, (</w:t>
-      </w:r>
-      <w:proofErr w:type="spellStart"/>
-      <w:r>
-        <w:t>input,label</w:t>
-      </w:r>
-      <w:proofErr w:type="spellEnd"/>
-      <w:r>
-        <w:rPr>
-          <w:rFonts w:hint="eastAsia"/>
-        </w:rPr>
-        <w:t>)</w:t>
-      </w:r>
-      <w:r>
-        <w:rPr>
-          <w:rFonts w:hint="eastAsia"/>
-        </w:rPr>
-        <w:t>的方式來完成一個</w:t>
+      <w:r>
+        <w:rPr>
+          <w:rFonts w:hint="eastAsia"/>
+        </w:rPr>
+        <w:t>以及</w:t>
+      </w:r>
+      <w:r>
+        <w:rPr>
+          <w:rFonts w:hint="eastAsia"/>
+        </w:rPr>
+        <w:t xml:space="preserve"> n</w:t>
+      </w:r>
+      <w:r>
+        <w:t>ext(iterator)</w:t>
+      </w:r>
+      <w:r>
+        <w:rPr>
+          <w:rFonts w:hint="eastAsia"/>
+        </w:rPr>
+        <w:t>的方式進行，而為了確保每一個</w:t>
       </w:r>
       <w:r>
         <w:rPr>
@@ -5567,67 +5391,6 @@
         <w:rPr>
           <w:rFonts w:hint="eastAsia"/>
         </w:rPr>
-        <w:t>，而這次我們使用的是</w:t>
-      </w:r>
-      <w:proofErr w:type="spellStart"/>
-      <w:r>
-        <w:rPr>
-          <w:rFonts w:hint="eastAsia"/>
-        </w:rPr>
-        <w:t>i</w:t>
-      </w:r>
-      <w:r>
-        <w:t>ter</w:t>
-      </w:r>
-      <w:proofErr w:type="spellEnd"/>
-      <w:r>
-        <w:t>(</w:t>
-      </w:r>
-      <w:proofErr w:type="spellStart"/>
-      <w:r>
-        <w:t>data_loader</w:t>
-      </w:r>
-      <w:proofErr w:type="spellEnd"/>
-      <w:r>
-        <w:t>)</w:t>
-      </w:r>
-      <w:r>
-        <w:rPr>
-          <w:rFonts w:hint="eastAsia"/>
-        </w:rPr>
-        <w:t xml:space="preserve"> </w:t>
-      </w:r>
-      <w:r>
-        <w:rPr>
-          <w:rFonts w:hint="eastAsia"/>
-        </w:rPr>
-        <w:t>以及</w:t>
-      </w:r>
-      <w:r>
-        <w:rPr>
-          <w:rFonts w:hint="eastAsia"/>
-        </w:rPr>
-        <w:t xml:space="preserve"> n</w:t>
-      </w:r>
-      <w:r>
-        <w:t>ext(iterator)</w:t>
-      </w:r>
-      <w:r>
-        <w:rPr>
-          <w:rFonts w:hint="eastAsia"/>
-        </w:rPr>
-        <w:t>的方式進行，而為了確保每一個</w:t>
-      </w:r>
-      <w:r>
-        <w:rPr>
-          <w:rFonts w:hint="eastAsia"/>
-        </w:rPr>
-        <w:t>epoch</w:t>
-      </w:r>
-      <w:r>
-        <w:rPr>
-          <w:rFonts w:hint="eastAsia"/>
-        </w:rPr>
         <w:t>當中我們可以經歷所有的</w:t>
       </w:r>
       <w:r>
@@ -5642,28 +5405,12 @@
         </w:rPr>
         <w:t>，所以我們需要計算</w:t>
       </w:r>
-      <w:proofErr w:type="spellStart"/>
-      <w:r>
-        <w:rPr>
-          <w:rFonts w:hint="eastAsia"/>
-        </w:rPr>
-        <w:t>batch_size</w:t>
-      </w:r>
-      <w:proofErr w:type="spellEnd"/>
-      <w:r>
-        <w:rPr>
-          <w:rFonts w:hint="eastAsia"/>
-        </w:rPr>
-        <w:t xml:space="preserve"> * </w:t>
-      </w:r>
-      <w:proofErr w:type="spellStart"/>
-      <w:r>
-        <w:rPr>
-          <w:rFonts w:hint="eastAsia"/>
-        </w:rPr>
-        <w:t>epoch_size</w:t>
-      </w:r>
-      <w:proofErr w:type="spellEnd"/>
+      <w:r>
+        <w:rPr>
+          <w:rFonts w:hint="eastAsia"/>
+        </w:rPr>
+        <w:t>batch_size * epoch_size</w:t>
+      </w:r>
       <w:r>
         <w:rPr>
           <w:rFonts w:hint="eastAsia"/>
@@ -5682,14 +5429,12 @@
         </w:rPr>
         <w:t>，這樣才可以做到在每一個</w:t>
       </w:r>
-      <w:proofErr w:type="spellStart"/>
       <w:r>
         <w:rPr>
           <w:rFonts w:hint="eastAsia"/>
         </w:rPr>
         <w:t>iter</w:t>
       </w:r>
-      <w:proofErr w:type="spellEnd"/>
       <w:r>
         <w:rPr>
           <w:rFonts w:hint="eastAsia"/>

</xml_diff>

<commit_message>
make submission to e3
</commit_message>
<xml_diff>
--- a/lab4/DLP_LAB4_311511043_李承翰.docx
+++ b/lab4/DLP_LAB4_311511043_李承翰.docx
@@ -17,6 +17,7 @@
         </w:rPr>
         <w:t>Lab</w:t>
       </w:r>
+      <w:proofErr w:type="gramStart"/>
       <w:r>
         <w:rPr>
           <w:rFonts w:hint="eastAsia"/>
@@ -30,7 +31,15 @@
           <w:sz w:val="32"/>
           <w:szCs w:val="28"/>
         </w:rPr>
-        <w:t xml:space="preserve"> : </w:t>
+        <w:t xml:space="preserve"> :</w:t>
+      </w:r>
+      <w:proofErr w:type="gramEnd"/>
+      <w:r>
+        <w:rPr>
+          <w:sz w:val="32"/>
+          <w:szCs w:val="28"/>
+        </w:rPr>
+        <w:t xml:space="preserve"> </w:t>
       </w:r>
       <w:r>
         <w:rPr>
@@ -270,6 +279,7 @@
       <w:pPr>
         <w:ind w:firstLineChars="295" w:firstLine="708"/>
       </w:pPr>
+      <w:proofErr w:type="spellStart"/>
       <w:r>
         <w:rPr>
           <w:rFonts w:hint="eastAsia"/>
@@ -279,6 +289,7 @@
       <w:r>
         <w:t>utoEncoder</w:t>
       </w:r>
+      <w:proofErr w:type="spellEnd"/>
       <w:r>
         <w:rPr>
           <w:rFonts w:hint="eastAsia"/>
@@ -328,14 +339,36 @@
         <w:rPr>
           <w:rFonts w:hint="eastAsia"/>
         </w:rPr>
-        <w:t>將輸入進行降維處理之後得到</w:t>
-      </w:r>
-      <w:r>
-        <w:rPr>
-          <w:rFonts w:hint="eastAsia"/>
-        </w:rPr>
-        <w:t>latent variale</w:t>
-      </w:r>
+        <w:t>將輸入</w:t>
+      </w:r>
+      <w:proofErr w:type="gramStart"/>
+      <w:r>
+        <w:rPr>
+          <w:rFonts w:hint="eastAsia"/>
+        </w:rPr>
+        <w:t>進行降維處理</w:t>
+      </w:r>
+      <w:proofErr w:type="gramEnd"/>
+      <w:r>
+        <w:rPr>
+          <w:rFonts w:hint="eastAsia"/>
+        </w:rPr>
+        <w:t>之後得到</w:t>
+      </w:r>
+      <w:r>
+        <w:rPr>
+          <w:rFonts w:hint="eastAsia"/>
+        </w:rPr>
+        <w:t xml:space="preserve">latent </w:t>
+      </w:r>
+      <w:proofErr w:type="spellStart"/>
+      <w:r>
+        <w:rPr>
+          <w:rFonts w:hint="eastAsia"/>
+        </w:rPr>
+        <w:t>variale</w:t>
+      </w:r>
+      <w:proofErr w:type="spellEnd"/>
       <w:r>
         <w:rPr>
           <w:rFonts w:hint="eastAsia"/>
@@ -514,7 +547,15 @@
         <w:t>，也就是</w:t>
       </w:r>
       <w:r>
-        <w:t>p(x) = p(x|c)</w:t>
+        <w:t>p(x) = p(</w:t>
+      </w:r>
+      <w:proofErr w:type="spellStart"/>
+      <w:r>
+        <w:t>x|c</w:t>
+      </w:r>
+      <w:proofErr w:type="spellEnd"/>
+      <w:r>
+        <w:t>)</w:t>
       </w:r>
       <w:r>
         <w:rPr>
@@ -722,7 +763,21 @@
         <w:rPr>
           <w:rFonts w:hint="eastAsia"/>
         </w:rPr>
-        <w:t>有無限多種，我們沒有辦法利用</w:t>
+        <w:t>有無限</w:t>
+      </w:r>
+      <w:proofErr w:type="gramStart"/>
+      <w:r>
+        <w:rPr>
+          <w:rFonts w:hint="eastAsia"/>
+        </w:rPr>
+        <w:t>多種，</w:t>
+      </w:r>
+      <w:proofErr w:type="gramEnd"/>
+      <w:r>
+        <w:rPr>
+          <w:rFonts w:hint="eastAsia"/>
+        </w:rPr>
+        <w:t>我們沒有辦法利用</w:t>
       </w:r>
       <w:r>
         <w:rPr>
@@ -896,8 +951,16 @@
         <w:rPr>
           <w:rFonts w:hint="eastAsia"/>
         </w:rPr>
-        <w:t>對兩邊同取</w:t>
-      </w:r>
+        <w:t>對</w:t>
+      </w:r>
+      <w:proofErr w:type="gramStart"/>
+      <w:r>
+        <w:rPr>
+          <w:rFonts w:hint="eastAsia"/>
+        </w:rPr>
+        <w:t>兩邊同取</w:t>
+      </w:r>
+      <w:proofErr w:type="gramEnd"/>
       <w:r>
         <w:rPr>
           <w:rFonts w:hint="eastAsia"/>
@@ -1977,8 +2040,14 @@
         <w:t>Z</w:t>
       </w:r>
       <w:r>
-        <w:t>)||p(</w:t>
-      </w:r>
+        <w:t>)||</w:t>
+      </w:r>
+      <w:proofErr w:type="gramStart"/>
+      <w:r>
+        <w:t>p(</w:t>
+      </w:r>
+      <w:proofErr w:type="spellStart"/>
+      <w:proofErr w:type="gramEnd"/>
       <w:r>
         <w:t>Z</w:t>
       </w:r>
@@ -1989,7 +2058,11 @@
         <w:t>X</w:t>
       </w:r>
       <w:r>
-        <w:t>,c;</w:t>
+        <w:t>,c</w:t>
+      </w:r>
+      <w:proofErr w:type="spellEnd"/>
+      <w:r>
+        <w:t>;</w:t>
       </w:r>
       <m:oMath>
         <m:r>
@@ -2438,7 +2511,15 @@
         <w:t xml:space="preserve"> </w:t>
       </w:r>
       <w:r>
-        <w:t>(encoder, decoder, reparameterization trick, dataloader)</w:t>
+        <w:t xml:space="preserve">(encoder, decoder, reparameterization trick, </w:t>
+      </w:r>
+      <w:proofErr w:type="spellStart"/>
+      <w:r>
+        <w:t>dataloader</w:t>
+      </w:r>
+      <w:proofErr w:type="spellEnd"/>
+      <w:r>
+        <w:t>)</w:t>
       </w:r>
     </w:p>
     <w:p>
@@ -2581,7 +2662,21 @@
         <w:rPr>
           <w:rFonts w:hint="eastAsia"/>
         </w:rPr>
-        <w:t>架構就如上圖。這兩種網路的差別只在於深度不一樣。透過多個捲積層來堆疊網路，以加深深度。</w:t>
+        <w:t>架構就如上圖。這兩種網路的差別只在於深度不一樣。透過多個</w:t>
+      </w:r>
+      <w:proofErr w:type="gramStart"/>
+      <w:r>
+        <w:rPr>
+          <w:rFonts w:hint="eastAsia"/>
+        </w:rPr>
+        <w:t>捲</w:t>
+      </w:r>
+      <w:proofErr w:type="gramEnd"/>
+      <w:r>
+        <w:rPr>
+          <w:rFonts w:hint="eastAsia"/>
+        </w:rPr>
+        <w:t>積層來堆疊網路，以加深深度。</w:t>
       </w:r>
     </w:p>
     <w:p>
@@ -2595,12 +2690,14 @@
         </w:rPr>
         <w:t>而在實作上則是透過推疊多個</w:t>
       </w:r>
+      <w:proofErr w:type="spellStart"/>
       <w:r>
         <w:rPr>
           <w:rFonts w:hint="eastAsia"/>
         </w:rPr>
         <w:t>vgg_layer</w:t>
       </w:r>
+      <w:proofErr w:type="spellEnd"/>
       <w:r>
         <w:rPr>
           <w:rFonts w:hint="eastAsia"/>
@@ -2616,14 +2713,30 @@
         <w:rPr>
           <w:rFonts w:hint="eastAsia"/>
         </w:rPr>
-        <w:t>下圖是程式當中的定義，也就是說當我們疊加了多個</w:t>
-      </w:r>
+        <w:t>下圖是程式當中的定義，也就是說當</w:t>
+      </w:r>
+      <w:proofErr w:type="gramStart"/>
+      <w:r>
+        <w:rPr>
+          <w:rFonts w:hint="eastAsia"/>
+        </w:rPr>
+        <w:t>我們疊加了</w:t>
+      </w:r>
+      <w:proofErr w:type="gramEnd"/>
+      <w:r>
+        <w:rPr>
+          <w:rFonts w:hint="eastAsia"/>
+        </w:rPr>
+        <w:t>多個</w:t>
+      </w:r>
+      <w:proofErr w:type="spellStart"/>
       <w:r>
         <w:rPr>
           <w:rFonts w:hint="eastAsia"/>
         </w:rPr>
         <w:t>vgg_layer</w:t>
       </w:r>
+      <w:proofErr w:type="spellEnd"/>
       <w:r>
         <w:rPr>
           <w:rFonts w:hint="eastAsia"/>
@@ -2727,7 +2840,21 @@
         <w:rPr>
           <w:rFonts w:hint="eastAsia"/>
         </w:rPr>
-        <w:t>上採樣</w:t>
+        <w:t>上</w:t>
+      </w:r>
+      <w:proofErr w:type="gramStart"/>
+      <w:r>
+        <w:rPr>
+          <w:rFonts w:hint="eastAsia"/>
+        </w:rPr>
+        <w:t>採</w:t>
+      </w:r>
+      <w:proofErr w:type="gramEnd"/>
+      <w:r>
+        <w:rPr>
+          <w:rFonts w:hint="eastAsia"/>
+        </w:rPr>
+        <w:t>樣</w:t>
       </w:r>
       <w:r>
         <w:t>逆向復原成</w:t>
@@ -2764,7 +2891,15 @@
         <w:t xml:space="preserve"> VAE </w:t>
       </w:r>
       <w:r>
-        <w:t>參數化分佈的採樣過程是不可微的，這樣會造成梯度更新的問題，因此需要使用</w:t>
+        <w:t>參數化分佈的</w:t>
+      </w:r>
+      <w:proofErr w:type="gramStart"/>
+      <w:r>
+        <w:t>採</w:t>
+      </w:r>
+      <w:proofErr w:type="gramEnd"/>
+      <w:r>
+        <w:t>樣過程是不可微的，這樣會造成梯度更新的問題，因此需要使用</w:t>
       </w:r>
       <w:r>
         <w:t xml:space="preserve"> reparameterization </w:t>
@@ -2782,7 +2917,23 @@
         <w:t>Normal distribution</w:t>
       </w:r>
       <w:r>
-        <w:t>進行採樣，加上原本均值再乘上標準差</w:t>
+        <w:t>進行</w:t>
+      </w:r>
+      <w:proofErr w:type="gramStart"/>
+      <w:r>
+        <w:t>採</w:t>
+      </w:r>
+      <w:proofErr w:type="gramEnd"/>
+      <w:r>
+        <w:t>樣，加上</w:t>
+      </w:r>
+      <w:proofErr w:type="gramStart"/>
+      <w:r>
+        <w:t>原本均值再</w:t>
+      </w:r>
+      <w:proofErr w:type="gramEnd"/>
+      <w:r>
+        <w:t>乘上標準差</w:t>
       </w:r>
       <w:r>
         <w:rPr>
@@ -2846,6 +2997,7 @@
         </w:numPr>
         <w:ind w:leftChars="0"/>
       </w:pPr>
+      <w:proofErr w:type="spellStart"/>
       <w:r>
         <w:rPr>
           <w:rFonts w:hint="eastAsia"/>
@@ -2855,26 +3007,42 @@
       <w:r>
         <w:t>ataloader</w:t>
       </w:r>
+      <w:proofErr w:type="spellEnd"/>
     </w:p>
     <w:p>
       <w:pPr>
         <w:pStyle w:val="a3"/>
         <w:ind w:leftChars="0" w:left="1080"/>
       </w:pPr>
-      <w:r>
-        <w:t xml:space="preserve">Dataloader </w:t>
+      <w:proofErr w:type="spellStart"/>
+      <w:r>
+        <w:t>Dataloader</w:t>
+      </w:r>
+      <w:proofErr w:type="spellEnd"/>
+      <w:r>
+        <w:t xml:space="preserve"> </w:t>
       </w:r>
       <w:r>
         <w:t>主要分為</w:t>
       </w:r>
       <w:r>
-        <w:t xml:space="preserve"> get_seq</w:t>
-      </w:r>
+        <w:t xml:space="preserve"> </w:t>
+      </w:r>
+      <w:proofErr w:type="spellStart"/>
+      <w:r>
+        <w:t>get_seq</w:t>
+      </w:r>
+      <w:proofErr w:type="spellEnd"/>
       <w:r>
         <w:t>和</w:t>
       </w:r>
-      <w:r>
-        <w:t xml:space="preserve">get_csv </w:t>
+      <w:proofErr w:type="spellStart"/>
+      <w:r>
+        <w:t>get_csv</w:t>
+      </w:r>
+      <w:proofErr w:type="spellEnd"/>
+      <w:r>
+        <w:t xml:space="preserve"> </w:t>
       </w:r>
       <w:r>
         <w:t>兩個部分。</w:t>
@@ -2888,8 +3056,13 @@
         <w:pStyle w:val="a3"/>
         <w:ind w:leftChars="0" w:left="1080"/>
       </w:pPr>
-      <w:r>
-        <w:t xml:space="preserve">get_seq </w:t>
+      <w:proofErr w:type="spellStart"/>
+      <w:r>
+        <w:t>get_seq</w:t>
+      </w:r>
+      <w:proofErr w:type="spellEnd"/>
+      <w:r>
+        <w:t xml:space="preserve"> </w:t>
       </w:r>
       <w:r>
         <w:t>是要得到訓練的輸入</w:t>
@@ -2912,24 +3085,28 @@
         </w:rPr>
         <w:t>，有點類似我們使用</w:t>
       </w:r>
+      <w:proofErr w:type="spellStart"/>
       <w:r>
         <w:rPr>
           <w:rFonts w:hint="eastAsia"/>
         </w:rPr>
         <w:t>pytorch</w:t>
       </w:r>
+      <w:proofErr w:type="spellEnd"/>
       <w:r>
         <w:rPr>
           <w:rFonts w:hint="eastAsia"/>
         </w:rPr>
         <w:t>的</w:t>
       </w:r>
+      <w:proofErr w:type="spellStart"/>
       <w:r>
         <w:rPr>
           <w:rFonts w:hint="eastAsia"/>
         </w:rPr>
         <w:t>dataloader</w:t>
       </w:r>
+      <w:proofErr w:type="spellEnd"/>
       <w:r>
         <w:rPr>
           <w:rFonts w:hint="eastAsia"/>
@@ -3008,12 +3185,14 @@
         </w:rPr>
         <w:t>使用</w:t>
       </w:r>
+      <w:proofErr w:type="spellStart"/>
       <w:r>
         <w:rPr>
           <w:rFonts w:hint="eastAsia"/>
         </w:rPr>
         <w:t>pytorch</w:t>
       </w:r>
+      <w:proofErr w:type="spellEnd"/>
       <w:r>
         <w:rPr>
           <w:rFonts w:hint="eastAsia"/>
@@ -3078,7 +3257,15 @@
         <w:t>(batch size, channel, width, height)</w:t>
       </w:r>
       <w:r>
-        <w:t>的形式。每個資料夾中除了有</w:t>
+        <w:t>的形式。每</w:t>
+      </w:r>
+      <w:proofErr w:type="gramStart"/>
+      <w:r>
+        <w:t>個</w:t>
+      </w:r>
+      <w:proofErr w:type="gramEnd"/>
+      <w:r>
+        <w:t>資料夾中除了有</w:t>
       </w:r>
       <w:r>
         <w:t>30</w:t>
@@ -3110,12 +3297,14 @@
         </w:rPr>
         <w:t>，而這兩個資訊會在</w:t>
       </w:r>
+      <w:proofErr w:type="spellStart"/>
       <w:r>
         <w:rPr>
           <w:rFonts w:hint="eastAsia"/>
         </w:rPr>
         <w:t>get_csv</w:t>
       </w:r>
+      <w:proofErr w:type="spellEnd"/>
       <w:r>
         <w:rPr>
           <w:rFonts w:hint="eastAsia"/>
@@ -3185,24 +3374,28 @@
         </w:rPr>
         <w:t>也放入</w:t>
       </w:r>
+      <w:proofErr w:type="spellStart"/>
       <w:r>
         <w:rPr>
           <w:rFonts w:hint="eastAsia"/>
         </w:rPr>
         <w:t>lstm</w:t>
       </w:r>
+      <w:proofErr w:type="spellEnd"/>
       <w:r>
         <w:rPr>
           <w:rFonts w:hint="eastAsia"/>
         </w:rPr>
         <w:t>當中，所以在</w:t>
       </w:r>
+      <w:proofErr w:type="spellStart"/>
       <w:r>
         <w:rPr>
           <w:rFonts w:hint="eastAsia"/>
         </w:rPr>
         <w:t>lstm</w:t>
       </w:r>
+      <w:proofErr w:type="spellEnd"/>
       <w:r>
         <w:rPr>
           <w:rFonts w:hint="eastAsia"/>
@@ -3221,9 +3414,11 @@
         </w:rPr>
         <w:t>當中，我們需要將</w:t>
       </w:r>
+      <w:proofErr w:type="spellStart"/>
       <w:r>
         <w:t>cond_dim</w:t>
       </w:r>
+      <w:proofErr w:type="spellEnd"/>
       <w:r>
         <w:rPr>
           <w:rFonts w:hint="eastAsia"/>
@@ -3283,7 +3478,21 @@
         <w:rPr>
           <w:rFonts w:hint="eastAsia"/>
         </w:rPr>
-        <w:t>所提供的採樣</w:t>
+        <w:t>所提供的</w:t>
+      </w:r>
+      <w:proofErr w:type="gramStart"/>
+      <w:r>
+        <w:rPr>
+          <w:rFonts w:hint="eastAsia"/>
+        </w:rPr>
+        <w:t>採</w:t>
+      </w:r>
+      <w:proofErr w:type="gramEnd"/>
+      <w:r>
+        <w:rPr>
+          <w:rFonts w:hint="eastAsia"/>
+        </w:rPr>
+        <w:t>樣</w:t>
       </w:r>
       <w:r>
         <w:rPr>
@@ -3725,8 +3934,13 @@
         <w:jc w:val="center"/>
       </w:pPr>
       <w:r>
-        <w:t>Prediction of KL_Anneal_monotonic</w:t>
-      </w:r>
+        <w:t xml:space="preserve">Prediction of </w:t>
+      </w:r>
+      <w:proofErr w:type="spellStart"/>
+      <w:r>
+        <w:t>KL_Anneal_monotonic</w:t>
+      </w:r>
+      <w:proofErr w:type="spellEnd"/>
     </w:p>
     <w:p>
       <w:pPr>
@@ -3794,9 +4008,19 @@
         <w:ind w:leftChars="-413" w:left="-991"/>
         <w:jc w:val="center"/>
       </w:pPr>
-      <w:r>
-        <w:t>Gound Truth of KL_Anneal_monotonic</w:t>
-      </w:r>
+      <w:proofErr w:type="spellStart"/>
+      <w:r>
+        <w:t>Gound</w:t>
+      </w:r>
+      <w:proofErr w:type="spellEnd"/>
+      <w:r>
+        <w:t xml:space="preserve"> Truth of </w:t>
+      </w:r>
+      <w:proofErr w:type="spellStart"/>
+      <w:r>
+        <w:t>KL_Anneal_monotonic</w:t>
+      </w:r>
+      <w:proofErr w:type="spellEnd"/>
     </w:p>
     <w:p>
       <w:pPr>
@@ -3865,8 +4089,13 @@
         <w:jc w:val="center"/>
       </w:pPr>
       <w:r>
-        <w:t>Prediction of KL_Anneal_cyclical</w:t>
-      </w:r>
+        <w:t xml:space="preserve">Prediction of </w:t>
+      </w:r>
+      <w:proofErr w:type="spellStart"/>
+      <w:r>
+        <w:t>KL_Anneal_cyclical</w:t>
+      </w:r>
+      <w:proofErr w:type="spellEnd"/>
     </w:p>
     <w:p>
       <w:pPr>
@@ -3934,9 +4163,19 @@
         <w:ind w:leftChars="-413" w:left="-991"/>
         <w:jc w:val="center"/>
       </w:pPr>
-      <w:r>
-        <w:t>Gound Truth of KL_Anneal_cyclical</w:t>
-      </w:r>
+      <w:proofErr w:type="spellStart"/>
+      <w:r>
+        <w:t>Gound</w:t>
+      </w:r>
+      <w:proofErr w:type="spellEnd"/>
+      <w:r>
+        <w:t xml:space="preserve"> Truth of </w:t>
+      </w:r>
+      <w:proofErr w:type="spellStart"/>
+      <w:r>
+        <w:t>KL_Anneal_cyclical</w:t>
+      </w:r>
+      <w:proofErr w:type="spellEnd"/>
     </w:p>
     <w:p>
       <w:pPr>
@@ -3974,7 +4213,15 @@
         <w:ind w:leftChars="0"/>
       </w:pPr>
       <w:r>
-        <w:t>KL anneal monotonic</w:t>
+        <w:t xml:space="preserve">KL </w:t>
+      </w:r>
+      <w:proofErr w:type="gramStart"/>
+      <w:r>
+        <w:t>anneal</w:t>
+      </w:r>
+      <w:proofErr w:type="gramEnd"/>
+      <w:r>
+        <w:t xml:space="preserve"> monotonic</w:t>
       </w:r>
     </w:p>
     <w:p>
@@ -4297,6 +4544,7 @@
               <w:ind w:leftChars="0" w:left="0"/>
               <w:jc w:val="center"/>
             </w:pPr>
+            <w:proofErr w:type="spellStart"/>
             <w:r>
               <w:rPr>
                 <w:rFonts w:hint="eastAsia"/>
@@ -4306,6 +4554,7 @@
             <w:r>
               <w:t>r</w:t>
             </w:r>
+            <w:proofErr w:type="spellEnd"/>
           </w:p>
         </w:tc>
         <w:tc>
@@ -4379,7 +4628,15 @@
               <w:jc w:val="center"/>
             </w:pPr>
             <w:r>
-              <w:t xml:space="preserve">Highest Psnr </w:t>
+              <w:t xml:space="preserve">Highest </w:t>
+            </w:r>
+            <w:proofErr w:type="spellStart"/>
+            <w:r>
+              <w:t>Psnr</w:t>
+            </w:r>
+            <w:proofErr w:type="spellEnd"/>
+            <w:r>
+              <w:t xml:space="preserve"> </w:t>
             </w:r>
           </w:p>
         </w:tc>
@@ -4445,9 +4702,6 @@
     <w:p>
       <w:pPr>
         <w:ind w:left="1080"/>
-        <w:rPr>
-          <w:rFonts w:hint="eastAsia"/>
-        </w:rPr>
       </w:pPr>
       <w:r>
         <w:rPr>
@@ -4455,6 +4709,7 @@
         </w:rPr>
         <w:t>可以看出在</w:t>
       </w:r>
+      <w:proofErr w:type="spellStart"/>
       <w:r>
         <w:rPr>
           <w:rFonts w:hint="eastAsia"/>
@@ -4464,6 +4719,7 @@
       <w:r>
         <w:t>r</w:t>
       </w:r>
+      <w:proofErr w:type="spellEnd"/>
       <w:r>
         <w:rPr>
           <w:rFonts w:hint="eastAsia"/>
@@ -4491,24 +4747,28 @@
         </w:rPr>
         <w:t>的情況下，就沒有辦法達到差不多的</w:t>
       </w:r>
+      <w:proofErr w:type="spellStart"/>
       <w:r>
         <w:rPr>
           <w:rFonts w:hint="eastAsia"/>
         </w:rPr>
         <w:t>psnr</w:t>
       </w:r>
+      <w:proofErr w:type="spellEnd"/>
       <w:r>
         <w:rPr>
           <w:rFonts w:hint="eastAsia"/>
         </w:rPr>
         <w:t>，而當</w:t>
       </w:r>
+      <w:proofErr w:type="spellStart"/>
       <w:r>
         <w:rPr>
           <w:rFonts w:hint="eastAsia"/>
         </w:rPr>
         <w:t>lr</w:t>
       </w:r>
+      <w:proofErr w:type="spellEnd"/>
       <w:r>
         <w:rPr>
           <w:rFonts w:hint="eastAsia"/>
@@ -4577,6 +4837,7 @@
               <w:ind w:leftChars="0" w:left="0"/>
               <w:jc w:val="center"/>
             </w:pPr>
+            <w:proofErr w:type="spellStart"/>
             <w:r>
               <w:t>t</w:t>
             </w:r>
@@ -4586,6 +4847,7 @@
             <w:r>
               <w:t>_start_decay_epoch</w:t>
             </w:r>
+            <w:proofErr w:type="spellEnd"/>
           </w:p>
         </w:tc>
         <w:tc>
@@ -4656,11 +4918,16 @@
               <w:jc w:val="center"/>
             </w:pPr>
             <w:r>
-              <w:t>Highest P</w:t>
+              <w:t xml:space="preserve">Highest </w:t>
+            </w:r>
+            <w:proofErr w:type="spellStart"/>
+            <w:r>
+              <w:t>P</w:t>
             </w:r>
             <w:r>
               <w:t>snr</w:t>
             </w:r>
+            <w:proofErr w:type="spellEnd"/>
             <w:r>
               <w:t xml:space="preserve"> </w:t>
             </w:r>
@@ -4785,8 +5052,16 @@
         <w:rPr>
           <w:rFonts w:hint="eastAsia"/>
         </w:rPr>
-        <w:t>，在不</w:t>
-      </w:r>
+        <w:t>，在</w:t>
+      </w:r>
+      <w:proofErr w:type="gramStart"/>
+      <w:r>
+        <w:rPr>
+          <w:rFonts w:hint="eastAsia"/>
+        </w:rPr>
+        <w:t>不</w:t>
+      </w:r>
+      <w:proofErr w:type="gramEnd"/>
       <w:r>
         <w:rPr>
           <w:rFonts w:hint="eastAsia"/>
@@ -5077,7 +5352,21 @@
         <w:rPr>
           <w:rFonts w:hint="eastAsia"/>
         </w:rPr>
-        <w:t>的輸入，使我們的採樣可以趨近於</w:t>
+        <w:t>的輸入，使我們的</w:t>
+      </w:r>
+      <w:proofErr w:type="gramStart"/>
+      <w:r>
+        <w:rPr>
+          <w:rFonts w:hint="eastAsia"/>
+        </w:rPr>
+        <w:t>採</w:t>
+      </w:r>
+      <w:proofErr w:type="gramEnd"/>
+      <w:r>
+        <w:rPr>
+          <w:rFonts w:hint="eastAsia"/>
+        </w:rPr>
+        <w:t>樣可以趨近於</w:t>
       </w:r>
       <w:r>
         <w:rPr>
@@ -5249,9 +5538,6 @@
       <w:pPr>
         <w:pStyle w:val="a3"/>
         <w:ind w:leftChars="472" w:left="1133"/>
-        <w:rPr>
-          <w:rFonts w:hint="eastAsia"/>
-        </w:rPr>
       </w:pPr>
       <w:r>
         <w:rPr>
@@ -5299,9 +5585,6 @@
     <w:p>
       <w:pPr>
         <w:ind w:left="360"/>
-        <w:rPr>
-          <w:rFonts w:hint="eastAsia"/>
-        </w:rPr>
       </w:pPr>
       <w:r>
         <w:tab/>
@@ -5319,8 +5602,21 @@
         <w:t xml:space="preserve"> for</w:t>
       </w:r>
       <w:r>
-        <w:t xml:space="preserve"> idx, (input,label</w:t>
-      </w:r>
+        <w:t xml:space="preserve"> </w:t>
+      </w:r>
+      <w:proofErr w:type="spellStart"/>
+      <w:r>
+        <w:t>idx</w:t>
+      </w:r>
+      <w:proofErr w:type="spellEnd"/>
+      <w:r>
+        <w:t>, (</w:t>
+      </w:r>
+      <w:proofErr w:type="spellStart"/>
+      <w:r>
+        <w:t>input,label</w:t>
+      </w:r>
+      <w:proofErr w:type="spellEnd"/>
       <w:r>
         <w:rPr>
           <w:rFonts w:hint="eastAsia"/>
@@ -5345,6 +5641,7 @@
         </w:rPr>
         <w:t>，而這次我們使用的是</w:t>
       </w:r>
+      <w:proofErr w:type="spellStart"/>
       <w:r>
         <w:rPr>
           <w:rFonts w:hint="eastAsia"/>
@@ -5352,7 +5649,19 @@
         <w:t>i</w:t>
       </w:r>
       <w:r>
-        <w:t>ter(data_loader)</w:t>
+        <w:t>ter</w:t>
+      </w:r>
+      <w:proofErr w:type="spellEnd"/>
+      <w:r>
+        <w:t>(</w:t>
+      </w:r>
+      <w:proofErr w:type="spellStart"/>
+      <w:r>
+        <w:t>data_loader</w:t>
+      </w:r>
+      <w:proofErr w:type="spellEnd"/>
+      <w:r>
+        <w:t>)</w:t>
       </w:r>
       <w:r>
         <w:rPr>
@@ -5405,12 +5714,28 @@
         </w:rPr>
         <w:t>，所以我們需要計算</w:t>
       </w:r>
-      <w:r>
-        <w:rPr>
-          <w:rFonts w:hint="eastAsia"/>
-        </w:rPr>
-        <w:t>batch_size * epoch_size</w:t>
-      </w:r>
+      <w:proofErr w:type="spellStart"/>
+      <w:r>
+        <w:rPr>
+          <w:rFonts w:hint="eastAsia"/>
+        </w:rPr>
+        <w:t>batch_size</w:t>
+      </w:r>
+      <w:proofErr w:type="spellEnd"/>
+      <w:r>
+        <w:rPr>
+          <w:rFonts w:hint="eastAsia"/>
+        </w:rPr>
+        <w:t xml:space="preserve"> * </w:t>
+      </w:r>
+      <w:proofErr w:type="spellStart"/>
+      <w:r>
+        <w:rPr>
+          <w:rFonts w:hint="eastAsia"/>
+        </w:rPr>
+        <w:t>epoch_size</w:t>
+      </w:r>
+      <w:proofErr w:type="spellEnd"/>
       <w:r>
         <w:rPr>
           <w:rFonts w:hint="eastAsia"/>
@@ -5429,17 +5754,102 @@
         </w:rPr>
         <w:t>，這樣才可以做到在每一個</w:t>
       </w:r>
+      <w:proofErr w:type="spellStart"/>
       <w:r>
         <w:rPr>
           <w:rFonts w:hint="eastAsia"/>
         </w:rPr>
         <w:t>iter</w:t>
       </w:r>
+      <w:proofErr w:type="spellEnd"/>
       <w:r>
         <w:rPr>
           <w:rFonts w:hint="eastAsia"/>
         </w:rPr>
         <w:t>的訓練當中我們都有經歷過所有訓練資料。</w:t>
+      </w:r>
+    </w:p>
+    <w:p>
+      <w:pPr>
+        <w:ind w:left="360"/>
+      </w:pPr>
+    </w:p>
+    <w:p>
+      <w:pPr>
+        <w:pStyle w:val="a3"/>
+        <w:numPr>
+          <w:ilvl w:val="0"/>
+          <w:numId w:val="1"/>
+        </w:numPr>
+        <w:ind w:leftChars="0"/>
+      </w:pPr>
+      <w:r>
+        <w:t xml:space="preserve">Testing </w:t>
+      </w:r>
+      <w:r>
+        <w:rPr>
+          <w:rFonts w:hint="eastAsia"/>
+        </w:rPr>
+        <w:t>生成的</w:t>
+      </w:r>
+      <w:r>
+        <w:rPr>
+          <w:rFonts w:hint="eastAsia"/>
+        </w:rPr>
+        <w:t>git</w:t>
+      </w:r>
+    </w:p>
+    <w:p>
+      <w:pPr>
+        <w:pStyle w:val="a3"/>
+        <w:numPr>
+          <w:ilvl w:val="0"/>
+          <w:numId w:val="12"/>
+        </w:numPr>
+        <w:ind w:leftChars="0"/>
+      </w:pPr>
+      <w:r>
+        <w:t>Ground truth gif</w:t>
+      </w:r>
+    </w:p>
+    <w:p>
+      <w:pPr>
+        <w:pStyle w:val="a3"/>
+        <w:ind w:leftChars="0" w:left="720"/>
+        <w:rPr>
+          <w:rFonts w:hint="eastAsia"/>
+        </w:rPr>
+      </w:pPr>
+      <w:r>
+        <w:t>https://drive.google.com/file/d/1beTp9SqEB1rPBS5HOoZwCKhxwFmyexox/view?usp=sharing</w:t>
+      </w:r>
+    </w:p>
+    <w:p>
+      <w:pPr>
+        <w:pStyle w:val="a3"/>
+        <w:numPr>
+          <w:ilvl w:val="0"/>
+          <w:numId w:val="12"/>
+        </w:numPr>
+        <w:ind w:leftChars="0"/>
+        <w:rPr>
+          <w:rFonts w:hint="eastAsia"/>
+        </w:rPr>
+      </w:pPr>
+      <w:r>
+        <w:t>Prediction gif</w:t>
+      </w:r>
+    </w:p>
+    <w:p>
+      <w:pPr>
+        <w:pStyle w:val="a3"/>
+        <w:ind w:leftChars="0" w:left="720"/>
+        <w:rPr>
+          <w:rFonts w:hint="eastAsia"/>
+        </w:rPr>
+      </w:pPr>
+      <w:r>
+        <w:t>https://drive.google.com/file/d/1ANySnKxTdqPdAkEhAlw1mQPIxYIypDas/view?usp=sharing</w:t>
       </w:r>
     </w:p>
     <w:sectPr>
@@ -6513,6 +6923,95 @@
       <w:lvlJc w:val="right"/>
       <w:pPr>
         <w:ind w:left="4320" w:hanging="480"/>
+      </w:pPr>
+    </w:lvl>
+  </w:abstractNum>
+  <w:abstractNum w:abstractNumId="11" w15:restartNumberingAfterBreak="0">
+    <w:nsid w:val="7E2C289B"/>
+    <w:multiLevelType w:val="hybridMultilevel"/>
+    <w:tmpl w:val="C1E8855E"/>
+    <w:lvl w:ilvl="0" w:tplc="AAB465E0">
+      <w:start w:val="1"/>
+      <w:numFmt w:val="lowerLetter"/>
+      <w:lvlText w:val="(%1)"/>
+      <w:lvlJc w:val="left"/>
+      <w:pPr>
+        <w:ind w:left="720" w:hanging="360"/>
+      </w:pPr>
+      <w:rPr>
+        <w:rFonts w:hint="default"/>
+      </w:rPr>
+    </w:lvl>
+    <w:lvl w:ilvl="1" w:tplc="04090019" w:tentative="1">
+      <w:start w:val="1"/>
+      <w:numFmt w:val="ideographTraditional"/>
+      <w:lvlText w:val="%2、"/>
+      <w:lvlJc w:val="left"/>
+      <w:pPr>
+        <w:ind w:left="1320" w:hanging="480"/>
+      </w:pPr>
+    </w:lvl>
+    <w:lvl w:ilvl="2" w:tplc="0409001B" w:tentative="1">
+      <w:start w:val="1"/>
+      <w:numFmt w:val="lowerRoman"/>
+      <w:lvlText w:val="%3."/>
+      <w:lvlJc w:val="right"/>
+      <w:pPr>
+        <w:ind w:left="1800" w:hanging="480"/>
+      </w:pPr>
+    </w:lvl>
+    <w:lvl w:ilvl="3" w:tplc="0409000F" w:tentative="1">
+      <w:start w:val="1"/>
+      <w:numFmt w:val="decimal"/>
+      <w:lvlText w:val="%4."/>
+      <w:lvlJc w:val="left"/>
+      <w:pPr>
+        <w:ind w:left="2280" w:hanging="480"/>
+      </w:pPr>
+    </w:lvl>
+    <w:lvl w:ilvl="4" w:tplc="04090019" w:tentative="1">
+      <w:start w:val="1"/>
+      <w:numFmt w:val="ideographTraditional"/>
+      <w:lvlText w:val="%5、"/>
+      <w:lvlJc w:val="left"/>
+      <w:pPr>
+        <w:ind w:left="2760" w:hanging="480"/>
+      </w:pPr>
+    </w:lvl>
+    <w:lvl w:ilvl="5" w:tplc="0409001B" w:tentative="1">
+      <w:start w:val="1"/>
+      <w:numFmt w:val="lowerRoman"/>
+      <w:lvlText w:val="%6."/>
+      <w:lvlJc w:val="right"/>
+      <w:pPr>
+        <w:ind w:left="3240" w:hanging="480"/>
+      </w:pPr>
+    </w:lvl>
+    <w:lvl w:ilvl="6" w:tplc="0409000F" w:tentative="1">
+      <w:start w:val="1"/>
+      <w:numFmt w:val="decimal"/>
+      <w:lvlText w:val="%7."/>
+      <w:lvlJc w:val="left"/>
+      <w:pPr>
+        <w:ind w:left="3720" w:hanging="480"/>
+      </w:pPr>
+    </w:lvl>
+    <w:lvl w:ilvl="7" w:tplc="04090019" w:tentative="1">
+      <w:start w:val="1"/>
+      <w:numFmt w:val="ideographTraditional"/>
+      <w:lvlText w:val="%8、"/>
+      <w:lvlJc w:val="left"/>
+      <w:pPr>
+        <w:ind w:left="4200" w:hanging="480"/>
+      </w:pPr>
+    </w:lvl>
+    <w:lvl w:ilvl="8" w:tplc="0409001B" w:tentative="1">
+      <w:start w:val="1"/>
+      <w:numFmt w:val="lowerRoman"/>
+      <w:lvlText w:val="%9."/>
+      <w:lvlJc w:val="right"/>
+      <w:pPr>
+        <w:ind w:left="4680" w:hanging="480"/>
       </w:pPr>
     </w:lvl>
   </w:abstractNum>
@@ -6548,6 +7047,9 @@
   </w:num>
   <w:num w:numId="11" w16cid:durableId="237520134">
     <w:abstractNumId w:val="8"/>
+  </w:num>
+  <w:num w:numId="12" w16cid:durableId="1972325259">
+    <w:abstractNumId w:val="11"/>
   </w:num>
 </w:numbering>
 </file>

</xml_diff>